<commit_message>
Daten von koenigma ergänzt
</commit_message>
<xml_diff>
--- a/Protokoll_Sitzung_12.05.2016_MS3.docx
+++ b/Protokoll_Sitzung_12.05.2016_MS3.docx
@@ -1,6 +1,6 @@
 
 <file path=word/document.xml><?xml version="1.0" encoding="utf-8"?>
-<w:document xmlns:wpc="http://schemas.microsoft.com/office/word/2010/wordprocessingCanvas" xmlns:mc="http://schemas.openxmlformats.org/markup-compatibility/2006" xmlns:o="urn:schemas-microsoft-com:office:office" xmlns:r="http://schemas.openxmlformats.org/officeDocument/2006/relationships" xmlns:m="http://schemas.openxmlformats.org/officeDocument/2006/math" xmlns:v="urn:schemas-microsoft-com:vml" xmlns:wp14="http://schemas.microsoft.com/office/word/2010/wordprocessingDrawing" xmlns:wp="http://schemas.openxmlformats.org/drawingml/2006/wordprocessingDrawing" xmlns:w10="urn:schemas-microsoft-com:office:word" xmlns:w="http://schemas.openxmlformats.org/wordprocessingml/2006/main" xmlns:w14="http://schemas.microsoft.com/office/word/2010/wordml" xmlns:w15="http://schemas.microsoft.com/office/word/2012/wordml" xmlns:wpg="http://schemas.microsoft.com/office/word/2010/wordprocessingGroup" xmlns:wpi="http://schemas.microsoft.com/office/word/2010/wordprocessingInk" xmlns:wne="http://schemas.microsoft.com/office/word/2006/wordml" xmlns:wps="http://schemas.microsoft.com/office/word/2010/wordprocessingShape" mc:Ignorable="w14 w15 wp14">
+<w:document xmlns:wpc="http://schemas.microsoft.com/office/word/2010/wordprocessingCanvas" xmlns:cx="http://schemas.microsoft.com/office/drawing/2014/chartex" xmlns:cx1="http://schemas.microsoft.com/office/drawing/2015/9/8/chartex" xmlns:cx2="http://schemas.microsoft.com/office/drawing/2015/10/21/chartex" xmlns:mc="http://schemas.openxmlformats.org/markup-compatibility/2006" xmlns:o="urn:schemas-microsoft-com:office:office" xmlns:r="http://schemas.openxmlformats.org/officeDocument/2006/relationships" xmlns:m="http://schemas.openxmlformats.org/officeDocument/2006/math" xmlns:v="urn:schemas-microsoft-com:vml" xmlns:wp14="http://schemas.microsoft.com/office/word/2010/wordprocessingDrawing" xmlns:wp="http://schemas.openxmlformats.org/drawingml/2006/wordprocessingDrawing" xmlns:w10="urn:schemas-microsoft-com:office:word" xmlns:w="http://schemas.openxmlformats.org/wordprocessingml/2006/main" xmlns:w14="http://schemas.microsoft.com/office/word/2010/wordml" xmlns:w15="http://schemas.microsoft.com/office/word/2012/wordml" xmlns:w16se="http://schemas.microsoft.com/office/word/2015/wordml/symex" xmlns:wpg="http://schemas.microsoft.com/office/word/2010/wordprocessingGroup" xmlns:wpi="http://schemas.microsoft.com/office/word/2010/wordprocessingInk" xmlns:wne="http://schemas.microsoft.com/office/word/2006/wordml" xmlns:wps="http://schemas.microsoft.com/office/word/2010/wordprocessingShape" mc:Ignorable="w14 w15 w16se wp14">
   <w:body>
     <w:p>
       <w:pPr>
@@ -124,6 +124,7 @@
           <w:rFonts w:cs="Arial"/>
         </w:rPr>
       </w:pPr>
+      <w:proofErr w:type="gramStart"/>
       <w:r>
         <w:rPr>
           <w:rFonts w:cs="Arial"/>
@@ -144,6 +145,7 @@
         </w:rPr>
         <w:t>14.Mai</w:t>
       </w:r>
+      <w:proofErr w:type="gramEnd"/>
       <w:r>
         <w:rPr>
           <w:rFonts w:cs="Arial"/>
@@ -179,20 +181,30 @@
         <w:rPr>
           <w:rFonts w:cs="Arial"/>
         </w:rPr>
-        <w:t>Prof. Dr. Marcel Meli</w:t>
+        <w:t xml:space="preserve">Prof. Dr. Marcel </w:t>
       </w:r>
+      <w:proofErr w:type="spellStart"/>
+      <w:r>
+        <w:rPr>
+          <w:rFonts w:cs="Arial"/>
+        </w:rPr>
+        <w:t>Meli</w:t>
+      </w:r>
+      <w:proofErr w:type="spellEnd"/>
       <w:r>
         <w:rPr>
           <w:rFonts w:cs="Arial"/>
         </w:rPr>
         <w:tab/>
       </w:r>
+      <w:proofErr w:type="spellStart"/>
       <w:r>
         <w:rPr>
           <w:rFonts w:cs="Arial"/>
         </w:rPr>
         <w:t>InES</w:t>
       </w:r>
+      <w:proofErr w:type="spellEnd"/>
       <w:r>
         <w:rPr>
           <w:rFonts w:cs="Arial"/>
@@ -219,9 +231,11 @@
       <w:r>
         <w:tab/>
       </w:r>
+      <w:proofErr w:type="spellStart"/>
       <w:r>
         <w:t>InES</w:t>
       </w:r>
+      <w:proofErr w:type="spellEnd"/>
       <w:r>
         <w:tab/>
       </w:r>
@@ -248,9 +262,11 @@
       <w:r>
         <w:tab/>
       </w:r>
+      <w:proofErr w:type="spellStart"/>
       <w:r>
         <w:t>InES</w:t>
       </w:r>
+      <w:proofErr w:type="spellEnd"/>
       <w:r>
         <w:tab/>
       </w:r>
@@ -855,6 +871,7 @@
                 <w:lang w:val="de-CH"/>
               </w:rPr>
             </w:pPr>
+            <w:proofErr w:type="spellStart"/>
             <w:r>
               <w:rPr>
                 <w:b w:val="0"/>
@@ -862,6 +879,7 @@
               </w:rPr>
               <w:t>bachlkat</w:t>
             </w:r>
+            <w:proofErr w:type="spellEnd"/>
           </w:p>
         </w:tc>
         <w:tc>
@@ -1048,8 +1066,17 @@
                 <w:sz w:val="20"/>
                 <w:u w:val="single"/>
               </w:rPr>
-              <w:t>Firmware-TI-SensorTag</w:t>
-            </w:r>
+              <w:t>Firmware-TI-</w:t>
+            </w:r>
+            <w:proofErr w:type="spellStart"/>
+            <w:r>
+              <w:rPr>
+                <w:sz w:val="20"/>
+                <w:u w:val="single"/>
+              </w:rPr>
+              <w:t>SensorTag</w:t>
+            </w:r>
+            <w:proofErr w:type="spellEnd"/>
           </w:p>
           <w:p>
             <w:pPr>
@@ -1063,11 +1090,19 @@
                 <w:sz w:val="20"/>
               </w:rPr>
             </w:pPr>
-            <w:r>
-              <w:rPr>
-                <w:sz w:val="20"/>
-              </w:rPr>
-              <w:t>Grose Probleme mit CCS6.</w:t>
+            <w:proofErr w:type="spellStart"/>
+            <w:r>
+              <w:rPr>
+                <w:sz w:val="20"/>
+              </w:rPr>
+              <w:t>Grose</w:t>
+            </w:r>
+            <w:proofErr w:type="spellEnd"/>
+            <w:r>
+              <w:rPr>
+                <w:sz w:val="20"/>
+              </w:rPr>
+              <w:t xml:space="preserve"> Probleme mit CCS6.</w:t>
             </w:r>
             <w:r>
               <w:rPr>
@@ -1081,7 +1116,35 @@
                 <w:sz w:val="20"/>
               </w:rPr>
               <w:br/>
-              <w:t>Immer wieder CCS crash. Meist zwingend ein Restart des PC.</w:t>
+              <w:t xml:space="preserve">Immer wieder CCS </w:t>
+            </w:r>
+            <w:proofErr w:type="spellStart"/>
+            <w:r>
+              <w:rPr>
+                <w:sz w:val="20"/>
+              </w:rPr>
+              <w:t>crash</w:t>
+            </w:r>
+            <w:proofErr w:type="spellEnd"/>
+            <w:r>
+              <w:rPr>
+                <w:sz w:val="20"/>
+              </w:rPr>
+              <w:t xml:space="preserve">. Meist zwingend ein </w:t>
+            </w:r>
+            <w:proofErr w:type="spellStart"/>
+            <w:r>
+              <w:rPr>
+                <w:sz w:val="20"/>
+              </w:rPr>
+              <w:t>Restart</w:t>
+            </w:r>
+            <w:proofErr w:type="spellEnd"/>
+            <w:r>
+              <w:rPr>
+                <w:sz w:val="20"/>
+              </w:rPr>
+              <w:t xml:space="preserve"> des PC.</w:t>
             </w:r>
           </w:p>
           <w:p>
@@ -1173,11 +1236,19 @@
                 <w:sz w:val="20"/>
               </w:rPr>
             </w:pPr>
-            <w:r>
-              <w:rPr>
-                <w:sz w:val="20"/>
-              </w:rPr>
-              <w:t xml:space="preserve">Ringbuffer für Sensor </w:t>
+            <w:proofErr w:type="spellStart"/>
+            <w:r>
+              <w:rPr>
+                <w:sz w:val="20"/>
+              </w:rPr>
+              <w:t>Ringbuffer</w:t>
+            </w:r>
+            <w:proofErr w:type="spellEnd"/>
+            <w:r>
+              <w:rPr>
+                <w:sz w:val="20"/>
+              </w:rPr>
+              <w:t xml:space="preserve"> für Sensor </w:t>
             </w:r>
           </w:p>
           <w:p>
@@ -1261,6 +1332,7 @@
                 <w:sz w:val="20"/>
               </w:rPr>
             </w:pPr>
+            <w:proofErr w:type="spellStart"/>
             <w:r>
               <w:rPr>
                 <w:sz w:val="20"/>
@@ -1273,6 +1345,7 @@
               </w:rPr>
               <w:t>achlkat</w:t>
             </w:r>
+            <w:proofErr w:type="spellEnd"/>
             <w:r>
               <w:rPr>
                 <w:sz w:val="20"/>
@@ -1637,16 +1710,70 @@
                 <w:ilvl w:val="0"/>
                 <w:numId w:val="0"/>
               </w:numPr>
-              <w:ind w:left="567" w:hanging="567"/>
-              <w:rPr>
-                <w:sz w:val="20"/>
-              </w:rPr>
-            </w:pPr>
-            <w:r>
-              <w:rPr>
-                <w:sz w:val="20"/>
-              </w:rPr>
-              <w:t xml:space="preserve"> </w:t>
+              <w:rPr>
+                <w:sz w:val="20"/>
+              </w:rPr>
+            </w:pPr>
+            <w:r>
+              <w:rPr>
+                <w:sz w:val="20"/>
+              </w:rPr>
+              <w:t>BLE Kommunikation vorhanden</w:t>
+            </w:r>
+            <w:r>
+              <w:rPr>
+                <w:sz w:val="20"/>
+              </w:rPr>
+              <w:br/>
+              <w:t>Verarbeitung der Daten theoretisch nachgebildet, Test noch ausstehend</w:t>
+            </w:r>
+            <w:r>
+              <w:rPr>
+                <w:sz w:val="20"/>
+              </w:rPr>
+              <w:br/>
+              <w:t>- Genaue Skalierung und Berechnung der Daten muss noch definiert werden</w:t>
+            </w:r>
+            <w:r>
+              <w:rPr>
+                <w:sz w:val="20"/>
+              </w:rPr>
+              <w:br/>
+              <w:t>- Höhenmeter werden über Luftdruck berechnet</w:t>
+            </w:r>
+            <w:r>
+              <w:rPr>
+                <w:sz w:val="20"/>
+              </w:rPr>
+              <w:br/>
+              <w:t>- Geschwindigkeit wird mit der übermittelten Zeit und der Radgrösse berechnet</w:t>
+            </w:r>
+            <w:r>
+              <w:rPr>
+                <w:sz w:val="20"/>
+              </w:rPr>
+              <w:br/>
+              <w:t xml:space="preserve">Probleme mit der Darstellung eines Tachos </w:t>
+            </w:r>
+            <w:r>
+              <w:rPr>
+                <w:sz w:val="20"/>
+              </w:rPr>
+              <w:sym w:font="Wingdings" w:char="F0E0"/>
+            </w:r>
+            <w:r>
+              <w:rPr>
+                <w:sz w:val="20"/>
+              </w:rPr>
+              <w:t xml:space="preserve"> Dario Ideen</w:t>
+            </w:r>
+            <w:bookmarkStart w:id="0" w:name="_GoBack"/>
+            <w:bookmarkEnd w:id="0"/>
+            <w:r>
+              <w:rPr>
+                <w:sz w:val="20"/>
+              </w:rPr>
+              <w:t>?</w:t>
             </w:r>
           </w:p>
         </w:tc>
@@ -1857,22 +1984,56 @@
               <w:rPr>
                 <w:sz w:val="20"/>
               </w:rPr>
-              <w:t>Minimal Requirements</w:t>
-            </w:r>
+              <w:lastRenderedPageBreak/>
+              <w:t xml:space="preserve">Minimal </w:t>
+            </w:r>
+            <w:proofErr w:type="spellStart"/>
+            <w:r>
+              <w:rPr>
+                <w:sz w:val="20"/>
+              </w:rPr>
+              <w:t>Requirements</w:t>
+            </w:r>
+            <w:proofErr w:type="spellEnd"/>
             <w:r>
               <w:rPr>
                 <w:b w:val="0"/>
                 <w:sz w:val="20"/>
               </w:rPr>
               <w:br/>
-              <w:t>- Energy Management</w:t>
-            </w:r>
-            <w:r>
-              <w:rPr>
-                <w:b w:val="0"/>
-                <w:sz w:val="20"/>
-              </w:rPr>
-              <w:t xml:space="preserve"> funktioniert für Fahrrad ( -&gt; bei 10 km/h)</w:t>
+              <w:t xml:space="preserve">- </w:t>
+            </w:r>
+            <w:proofErr w:type="spellStart"/>
+            <w:r>
+              <w:rPr>
+                <w:b w:val="0"/>
+                <w:sz w:val="20"/>
+              </w:rPr>
+              <w:t>Energy</w:t>
+            </w:r>
+            <w:proofErr w:type="spellEnd"/>
+            <w:r>
+              <w:rPr>
+                <w:b w:val="0"/>
+                <w:sz w:val="20"/>
+              </w:rPr>
+              <w:t xml:space="preserve"> Management funktioniert für Fahrrad </w:t>
+            </w:r>
+            <w:proofErr w:type="gramStart"/>
+            <w:r>
+              <w:rPr>
+                <w:b w:val="0"/>
+                <w:sz w:val="20"/>
+              </w:rPr>
+              <w:t>( -</w:t>
+            </w:r>
+            <w:proofErr w:type="gramEnd"/>
+            <w:r>
+              <w:rPr>
+                <w:b w:val="0"/>
+                <w:sz w:val="20"/>
+              </w:rPr>
+              <w:t>&gt; bei 10 km/h)</w:t>
             </w:r>
           </w:p>
           <w:p>
@@ -1944,13 +2105,6 @@
                 <w:sz w:val="20"/>
               </w:rPr>
               <w:br/>
-            </w:r>
-            <w:r>
-              <w:rPr>
-                <w:b w:val="0"/>
-                <w:sz w:val="20"/>
-              </w:rPr>
-              <w:lastRenderedPageBreak/>
               <w:t>- Energiemanagement für verschiedene Geschwindigkeiten</w:t>
             </w:r>
             <w:r>
@@ -1967,7 +2121,39 @@
                 <w:sz w:val="20"/>
               </w:rPr>
               <w:br/>
-              <w:t>- Datenhistory speichern, und bei viel Eneregie senden</w:t>
+              <w:t xml:space="preserve">- </w:t>
+            </w:r>
+            <w:proofErr w:type="spellStart"/>
+            <w:r>
+              <w:rPr>
+                <w:b w:val="0"/>
+                <w:sz w:val="20"/>
+              </w:rPr>
+              <w:t>Datenhistory</w:t>
+            </w:r>
+            <w:proofErr w:type="spellEnd"/>
+            <w:r>
+              <w:rPr>
+                <w:b w:val="0"/>
+                <w:sz w:val="20"/>
+              </w:rPr>
+              <w:t xml:space="preserve"> speichern, und bei viel </w:t>
+            </w:r>
+            <w:proofErr w:type="spellStart"/>
+            <w:r>
+              <w:rPr>
+                <w:b w:val="0"/>
+                <w:sz w:val="20"/>
+              </w:rPr>
+              <w:t>Eneregie</w:t>
+            </w:r>
+            <w:proofErr w:type="spellEnd"/>
+            <w:r>
+              <w:rPr>
+                <w:b w:val="0"/>
+                <w:sz w:val="20"/>
+              </w:rPr>
+              <w:t xml:space="preserve"> senden</w:t>
             </w:r>
             <w:r>
               <w:rPr>
@@ -1975,7 +2161,23 @@
                 <w:sz w:val="20"/>
               </w:rPr>
               <w:br/>
-              <w:t>- Connected BLE-Modus bei viel Energie</w:t>
+              <w:t xml:space="preserve">- </w:t>
+            </w:r>
+            <w:proofErr w:type="spellStart"/>
+            <w:r>
+              <w:rPr>
+                <w:b w:val="0"/>
+                <w:sz w:val="20"/>
+              </w:rPr>
+              <w:t>Connected</w:t>
+            </w:r>
+            <w:proofErr w:type="spellEnd"/>
+            <w:r>
+              <w:rPr>
+                <w:b w:val="0"/>
+                <w:sz w:val="20"/>
+              </w:rPr>
+              <w:t xml:space="preserve"> BLE-Modus bei viel Energie</w:t>
             </w:r>
             <w:r>
               <w:rPr>
@@ -1999,11 +2201,61 @@
               </w:rPr>
               <w:br/>
             </w:r>
-            <w:r>
-              <w:rPr>
-                <w:sz w:val="20"/>
-              </w:rPr>
-              <w:t>Nicht definiert, aber nice to have:</w:t>
+            <w:proofErr w:type="spellStart"/>
+            <w:r>
+              <w:rPr>
+                <w:sz w:val="20"/>
+              </w:rPr>
+              <w:t>Nicht</w:t>
+            </w:r>
+            <w:proofErr w:type="spellEnd"/>
+            <w:r>
+              <w:rPr>
+                <w:sz w:val="20"/>
+              </w:rPr>
+              <w:t xml:space="preserve"> definiert, aber </w:t>
+            </w:r>
+            <w:proofErr w:type="spellStart"/>
+            <w:r>
+              <w:rPr>
+                <w:sz w:val="20"/>
+              </w:rPr>
+              <w:t>nice</w:t>
+            </w:r>
+            <w:proofErr w:type="spellEnd"/>
+            <w:r>
+              <w:rPr>
+                <w:sz w:val="20"/>
+              </w:rPr>
+              <w:t xml:space="preserve"> </w:t>
+            </w:r>
+            <w:proofErr w:type="spellStart"/>
+            <w:r>
+              <w:rPr>
+                <w:sz w:val="20"/>
+              </w:rPr>
+              <w:t>to</w:t>
+            </w:r>
+            <w:proofErr w:type="spellEnd"/>
+            <w:r>
+              <w:rPr>
+                <w:sz w:val="20"/>
+              </w:rPr>
+              <w:t xml:space="preserve"> </w:t>
+            </w:r>
+            <w:proofErr w:type="spellStart"/>
+            <w:r>
+              <w:rPr>
+                <w:sz w:val="20"/>
+              </w:rPr>
+              <w:t>have</w:t>
+            </w:r>
+            <w:proofErr w:type="spellEnd"/>
+            <w:r>
+              <w:rPr>
+                <w:sz w:val="20"/>
+              </w:rPr>
+              <w:t>:</w:t>
             </w:r>
             <w:r>
               <w:rPr>
@@ -2609,7 +2861,23 @@
                 <w:sz w:val="20"/>
               </w:rPr>
               <w:br/>
-              <w:t xml:space="preserve">                                                                               (Frackwoche)</w:t>
+              <w:t xml:space="preserve">                                                                            </w:t>
+            </w:r>
+            <w:proofErr w:type="gramStart"/>
+            <w:r>
+              <w:rPr>
+                <w:b w:val="0"/>
+                <w:sz w:val="20"/>
+              </w:rPr>
+              <w:t xml:space="preserve">   (</w:t>
+            </w:r>
+            <w:proofErr w:type="gramEnd"/>
+            <w:r>
+              <w:rPr>
+                <w:b w:val="0"/>
+                <w:sz w:val="20"/>
+              </w:rPr>
+              <w:t>Frackwoche)</w:t>
             </w:r>
             <w:r>
               <w:rPr>
@@ -2775,29 +3043,22 @@
                 <w:sz w:val="20"/>
               </w:rPr>
             </w:pPr>
-            <w:r>
-              <w:rPr>
-                <w:b w:val="0"/>
-                <w:sz w:val="20"/>
-              </w:rPr>
-              <w:t xml:space="preserve">Fr  </w:t>
-            </w:r>
-            <w:r>
-              <w:rPr>
-                <w:b w:val="0"/>
-                <w:sz w:val="20"/>
-              </w:rPr>
-              <w:t>8</w:t>
-            </w:r>
-            <w:r>
-              <w:rPr>
-                <w:b w:val="0"/>
-                <w:sz w:val="20"/>
-              </w:rPr>
-              <w:t>. Juli 16:          Nacht der Technik</w:t>
-            </w:r>
-            <w:bookmarkStart w:id="0" w:name="_GoBack"/>
-            <w:bookmarkEnd w:id="0"/>
+            <w:proofErr w:type="gramStart"/>
+            <w:r>
+              <w:rPr>
+                <w:b w:val="0"/>
+                <w:sz w:val="20"/>
+              </w:rPr>
+              <w:t>Fr  8.</w:t>
+            </w:r>
+            <w:proofErr w:type="gramEnd"/>
+            <w:r>
+              <w:rPr>
+                <w:b w:val="0"/>
+                <w:sz w:val="20"/>
+              </w:rPr>
+              <w:t xml:space="preserve"> Juli 16:          Nacht der Technik</w:t>
+            </w:r>
             <w:r>
               <w:rPr>
                 <w:b w:val="0"/>
@@ -3150,7 +3411,7 @@
 </file>
 
 <file path=word/endnotes.xml><?xml version="1.0" encoding="utf-8"?>
-<w:endnotes xmlns:wpc="http://schemas.microsoft.com/office/word/2010/wordprocessingCanvas" xmlns:mc="http://schemas.openxmlformats.org/markup-compatibility/2006" xmlns:o="urn:schemas-microsoft-com:office:office" xmlns:r="http://schemas.openxmlformats.org/officeDocument/2006/relationships" xmlns:m="http://schemas.openxmlformats.org/officeDocument/2006/math" xmlns:v="urn:schemas-microsoft-com:vml" xmlns:wp14="http://schemas.microsoft.com/office/word/2010/wordprocessingDrawing" xmlns:wp="http://schemas.openxmlformats.org/drawingml/2006/wordprocessingDrawing" xmlns:w10="urn:schemas-microsoft-com:office:word" xmlns:w="http://schemas.openxmlformats.org/wordprocessingml/2006/main" xmlns:w14="http://schemas.microsoft.com/office/word/2010/wordml" xmlns:w15="http://schemas.microsoft.com/office/word/2012/wordml" xmlns:wpg="http://schemas.microsoft.com/office/word/2010/wordprocessingGroup" xmlns:wpi="http://schemas.microsoft.com/office/word/2010/wordprocessingInk" xmlns:wne="http://schemas.microsoft.com/office/word/2006/wordml" xmlns:wps="http://schemas.microsoft.com/office/word/2010/wordprocessingShape" mc:Ignorable="w14 w15 wp14">
+<w:endnotes xmlns:wpc="http://schemas.microsoft.com/office/word/2010/wordprocessingCanvas" xmlns:cx="http://schemas.microsoft.com/office/drawing/2014/chartex" xmlns:cx1="http://schemas.microsoft.com/office/drawing/2015/9/8/chartex" xmlns:cx2="http://schemas.microsoft.com/office/drawing/2015/10/21/chartex" xmlns:mc="http://schemas.openxmlformats.org/markup-compatibility/2006" xmlns:o="urn:schemas-microsoft-com:office:office" xmlns:r="http://schemas.openxmlformats.org/officeDocument/2006/relationships" xmlns:m="http://schemas.openxmlformats.org/officeDocument/2006/math" xmlns:v="urn:schemas-microsoft-com:vml" xmlns:wp14="http://schemas.microsoft.com/office/word/2010/wordprocessingDrawing" xmlns:wp="http://schemas.openxmlformats.org/drawingml/2006/wordprocessingDrawing" xmlns:w10="urn:schemas-microsoft-com:office:word" xmlns:w="http://schemas.openxmlformats.org/wordprocessingml/2006/main" xmlns:w14="http://schemas.microsoft.com/office/word/2010/wordml" xmlns:w15="http://schemas.microsoft.com/office/word/2012/wordml" xmlns:w16se="http://schemas.microsoft.com/office/word/2015/wordml/symex" xmlns:wpg="http://schemas.microsoft.com/office/word/2010/wordprocessingGroup" xmlns:wpi="http://schemas.microsoft.com/office/word/2010/wordprocessingInk" xmlns:wne="http://schemas.microsoft.com/office/word/2006/wordml" xmlns:wps="http://schemas.microsoft.com/office/word/2010/wordprocessingShape" mc:Ignorable="w14 w15 w16se wp14">
   <w:endnote w:type="separator" w:id="-1">
     <w:p>
       <w:pPr>
@@ -3175,7 +3436,7 @@
 </file>
 
 <file path=word/footer1.xml><?xml version="1.0" encoding="utf-8"?>
-<w:ftr xmlns:wpc="http://schemas.microsoft.com/office/word/2010/wordprocessingCanvas" xmlns:mc="http://schemas.openxmlformats.org/markup-compatibility/2006" xmlns:o="urn:schemas-microsoft-com:office:office" xmlns:r="http://schemas.openxmlformats.org/officeDocument/2006/relationships" xmlns:m="http://schemas.openxmlformats.org/officeDocument/2006/math" xmlns:v="urn:schemas-microsoft-com:vml" xmlns:wp14="http://schemas.microsoft.com/office/word/2010/wordprocessingDrawing" xmlns:wp="http://schemas.openxmlformats.org/drawingml/2006/wordprocessingDrawing" xmlns:w10="urn:schemas-microsoft-com:office:word" xmlns:w="http://schemas.openxmlformats.org/wordprocessingml/2006/main" xmlns:w14="http://schemas.microsoft.com/office/word/2010/wordml" xmlns:w15="http://schemas.microsoft.com/office/word/2012/wordml" xmlns:wpg="http://schemas.microsoft.com/office/word/2010/wordprocessingGroup" xmlns:wpi="http://schemas.microsoft.com/office/word/2010/wordprocessingInk" xmlns:wne="http://schemas.microsoft.com/office/word/2006/wordml" xmlns:wps="http://schemas.microsoft.com/office/word/2010/wordprocessingShape" mc:Ignorable="w14 w15 wp14">
+<w:ftr xmlns:wpc="http://schemas.microsoft.com/office/word/2010/wordprocessingCanvas" xmlns:cx="http://schemas.microsoft.com/office/drawing/2014/chartex" xmlns:cx1="http://schemas.microsoft.com/office/drawing/2015/9/8/chartex" xmlns:cx2="http://schemas.microsoft.com/office/drawing/2015/10/21/chartex" xmlns:mc="http://schemas.openxmlformats.org/markup-compatibility/2006" xmlns:o="urn:schemas-microsoft-com:office:office" xmlns:r="http://schemas.openxmlformats.org/officeDocument/2006/relationships" xmlns:m="http://schemas.openxmlformats.org/officeDocument/2006/math" xmlns:v="urn:schemas-microsoft-com:vml" xmlns:wp14="http://schemas.microsoft.com/office/word/2010/wordprocessingDrawing" xmlns:wp="http://schemas.openxmlformats.org/drawingml/2006/wordprocessingDrawing" xmlns:w10="urn:schemas-microsoft-com:office:word" xmlns:w="http://schemas.openxmlformats.org/wordprocessingml/2006/main" xmlns:w14="http://schemas.microsoft.com/office/word/2010/wordml" xmlns:w15="http://schemas.microsoft.com/office/word/2012/wordml" xmlns:w16se="http://schemas.microsoft.com/office/word/2015/wordml/symex" xmlns:wpg="http://schemas.microsoft.com/office/word/2010/wordprocessingGroup" xmlns:wpi="http://schemas.microsoft.com/office/word/2010/wordprocessingInk" xmlns:wne="http://schemas.microsoft.com/office/word/2006/wordml" xmlns:wps="http://schemas.microsoft.com/office/word/2010/wordprocessingShape" mc:Ignorable="w14 w15 w16se wp14">
   <w:p>
     <w:pPr>
       <w:pStyle w:val="Fusszeilealle"/>
@@ -3219,7 +3480,7 @@
 </file>
 
 <file path=word/footnotes.xml><?xml version="1.0" encoding="utf-8"?>
-<w:footnotes xmlns:wpc="http://schemas.microsoft.com/office/word/2010/wordprocessingCanvas" xmlns:mc="http://schemas.openxmlformats.org/markup-compatibility/2006" xmlns:o="urn:schemas-microsoft-com:office:office" xmlns:r="http://schemas.openxmlformats.org/officeDocument/2006/relationships" xmlns:m="http://schemas.openxmlformats.org/officeDocument/2006/math" xmlns:v="urn:schemas-microsoft-com:vml" xmlns:wp14="http://schemas.microsoft.com/office/word/2010/wordprocessingDrawing" xmlns:wp="http://schemas.openxmlformats.org/drawingml/2006/wordprocessingDrawing" xmlns:w10="urn:schemas-microsoft-com:office:word" xmlns:w="http://schemas.openxmlformats.org/wordprocessingml/2006/main" xmlns:w14="http://schemas.microsoft.com/office/word/2010/wordml" xmlns:w15="http://schemas.microsoft.com/office/word/2012/wordml" xmlns:wpg="http://schemas.microsoft.com/office/word/2010/wordprocessingGroup" xmlns:wpi="http://schemas.microsoft.com/office/word/2010/wordprocessingInk" xmlns:wne="http://schemas.microsoft.com/office/word/2006/wordml" xmlns:wps="http://schemas.microsoft.com/office/word/2010/wordprocessingShape" mc:Ignorable="w14 w15 wp14">
+<w:footnotes xmlns:wpc="http://schemas.microsoft.com/office/word/2010/wordprocessingCanvas" xmlns:cx="http://schemas.microsoft.com/office/drawing/2014/chartex" xmlns:cx1="http://schemas.microsoft.com/office/drawing/2015/9/8/chartex" xmlns:cx2="http://schemas.microsoft.com/office/drawing/2015/10/21/chartex" xmlns:mc="http://schemas.openxmlformats.org/markup-compatibility/2006" xmlns:o="urn:schemas-microsoft-com:office:office" xmlns:r="http://schemas.openxmlformats.org/officeDocument/2006/relationships" xmlns:m="http://schemas.openxmlformats.org/officeDocument/2006/math" xmlns:v="urn:schemas-microsoft-com:vml" xmlns:wp14="http://schemas.microsoft.com/office/word/2010/wordprocessingDrawing" xmlns:wp="http://schemas.openxmlformats.org/drawingml/2006/wordprocessingDrawing" xmlns:w10="urn:schemas-microsoft-com:office:word" xmlns:w="http://schemas.openxmlformats.org/wordprocessingml/2006/main" xmlns:w14="http://schemas.microsoft.com/office/word/2010/wordml" xmlns:w15="http://schemas.microsoft.com/office/word/2012/wordml" xmlns:w16se="http://schemas.microsoft.com/office/word/2015/wordml/symex" xmlns:wpg="http://schemas.microsoft.com/office/word/2010/wordprocessingGroup" xmlns:wpi="http://schemas.microsoft.com/office/word/2010/wordprocessingInk" xmlns:wne="http://schemas.microsoft.com/office/word/2006/wordml" xmlns:wps="http://schemas.microsoft.com/office/word/2010/wordprocessingShape" mc:Ignorable="w14 w15 w16se wp14">
   <w:footnote w:type="separator" w:id="-1">
     <w:p>
       <w:pPr>
@@ -3244,7 +3505,7 @@
 </file>
 
 <file path=word/header1.xml><?xml version="1.0" encoding="utf-8"?>
-<w:hdr xmlns:wpc="http://schemas.microsoft.com/office/word/2010/wordprocessingCanvas" xmlns:mc="http://schemas.openxmlformats.org/markup-compatibility/2006" xmlns:o="urn:schemas-microsoft-com:office:office" xmlns:r="http://schemas.openxmlformats.org/officeDocument/2006/relationships" xmlns:m="http://schemas.openxmlformats.org/officeDocument/2006/math" xmlns:v="urn:schemas-microsoft-com:vml" xmlns:wp14="http://schemas.microsoft.com/office/word/2010/wordprocessingDrawing" xmlns:wp="http://schemas.openxmlformats.org/drawingml/2006/wordprocessingDrawing" xmlns:w10="urn:schemas-microsoft-com:office:word" xmlns:w="http://schemas.openxmlformats.org/wordprocessingml/2006/main" xmlns:w14="http://schemas.microsoft.com/office/word/2010/wordml" xmlns:w15="http://schemas.microsoft.com/office/word/2012/wordml" xmlns:wpg="http://schemas.microsoft.com/office/word/2010/wordprocessingGroup" xmlns:wpi="http://schemas.microsoft.com/office/word/2010/wordprocessingInk" xmlns:wne="http://schemas.microsoft.com/office/word/2006/wordml" xmlns:wps="http://schemas.microsoft.com/office/word/2010/wordprocessingShape" mc:Ignorable="w14 w15 wp14">
+<w:hdr xmlns:wpc="http://schemas.microsoft.com/office/word/2010/wordprocessingCanvas" xmlns:cx="http://schemas.microsoft.com/office/drawing/2014/chartex" xmlns:cx1="http://schemas.microsoft.com/office/drawing/2015/9/8/chartex" xmlns:cx2="http://schemas.microsoft.com/office/drawing/2015/10/21/chartex" xmlns:mc="http://schemas.openxmlformats.org/markup-compatibility/2006" xmlns:o="urn:schemas-microsoft-com:office:office" xmlns:r="http://schemas.openxmlformats.org/officeDocument/2006/relationships" xmlns:m="http://schemas.openxmlformats.org/officeDocument/2006/math" xmlns:v="urn:schemas-microsoft-com:vml" xmlns:wp14="http://schemas.microsoft.com/office/word/2010/wordprocessingDrawing" xmlns:wp="http://schemas.openxmlformats.org/drawingml/2006/wordprocessingDrawing" xmlns:w10="urn:schemas-microsoft-com:office:word" xmlns:w="http://schemas.openxmlformats.org/wordprocessingml/2006/main" xmlns:w14="http://schemas.microsoft.com/office/word/2010/wordml" xmlns:w15="http://schemas.microsoft.com/office/word/2012/wordml" xmlns:w16se="http://schemas.microsoft.com/office/word/2015/wordml/symex" xmlns:wpg="http://schemas.microsoft.com/office/word/2010/wordprocessingGroup" xmlns:wpi="http://schemas.microsoft.com/office/word/2010/wordprocessingInk" xmlns:wne="http://schemas.microsoft.com/office/word/2006/wordml" xmlns:wps="http://schemas.microsoft.com/office/word/2010/wordprocessingShape" mc:Ignorable="w14 w15 w16se wp14">
   <w:tbl>
     <w:tblPr>
       <w:tblW w:w="9709" w:type="dxa"/>
@@ -3301,7 +3562,7 @@
             <w:rPr>
               <w:noProof/>
             </w:rPr>
-            <w:t>2</w:t>
+            <w:t>3</w:t>
           </w:r>
           <w:r>
             <w:rPr>
@@ -3312,27 +3573,14 @@
           <w:r>
             <w:t>/</w:t>
           </w:r>
-          <w:r>
-            <w:fldChar w:fldCharType="begin"/>
-          </w:r>
-          <w:r>
-            <w:instrText xml:space="preserve"> NUMPAGES </w:instrText>
-          </w:r>
-          <w:r>
-            <w:fldChar w:fldCharType="separate"/>
-          </w:r>
-          <w:r>
-            <w:rPr>
-              <w:noProof/>
-            </w:rPr>
-            <w:t>3</w:t>
-          </w:r>
-          <w:r>
-            <w:rPr>
-              <w:noProof/>
-            </w:rPr>
-            <w:fldChar w:fldCharType="end"/>
-          </w:r>
+          <w:fldSimple w:instr=" NUMPAGES ">
+            <w:r>
+              <w:rPr>
+                <w:noProof/>
+              </w:rPr>
+              <w:t>3</w:t>
+            </w:r>
+          </w:fldSimple>
         </w:p>
       </w:tc>
     </w:tr>
@@ -3353,7 +3601,7 @@
 </file>
 
 <file path=word/header2.xml><?xml version="1.0" encoding="utf-8"?>
-<w:hdr xmlns:wpc="http://schemas.microsoft.com/office/word/2010/wordprocessingCanvas" xmlns:mc="http://schemas.openxmlformats.org/markup-compatibility/2006" xmlns:o="urn:schemas-microsoft-com:office:office" xmlns:r="http://schemas.openxmlformats.org/officeDocument/2006/relationships" xmlns:m="http://schemas.openxmlformats.org/officeDocument/2006/math" xmlns:v="urn:schemas-microsoft-com:vml" xmlns:wp14="http://schemas.microsoft.com/office/word/2010/wordprocessingDrawing" xmlns:wp="http://schemas.openxmlformats.org/drawingml/2006/wordprocessingDrawing" xmlns:w10="urn:schemas-microsoft-com:office:word" xmlns:w="http://schemas.openxmlformats.org/wordprocessingml/2006/main" xmlns:w14="http://schemas.microsoft.com/office/word/2010/wordml" xmlns:w15="http://schemas.microsoft.com/office/word/2012/wordml" xmlns:wpg="http://schemas.microsoft.com/office/word/2010/wordprocessingGroup" xmlns:wpi="http://schemas.microsoft.com/office/word/2010/wordprocessingInk" xmlns:wne="http://schemas.microsoft.com/office/word/2006/wordml" xmlns:wps="http://schemas.microsoft.com/office/word/2010/wordprocessingShape" mc:Ignorable="w14 w15 wp14">
+<w:hdr xmlns:wpc="http://schemas.microsoft.com/office/word/2010/wordprocessingCanvas" xmlns:cx="http://schemas.microsoft.com/office/drawing/2014/chartex" xmlns:cx1="http://schemas.microsoft.com/office/drawing/2015/9/8/chartex" xmlns:cx2="http://schemas.microsoft.com/office/drawing/2015/10/21/chartex" xmlns:mc="http://schemas.openxmlformats.org/markup-compatibility/2006" xmlns:o="urn:schemas-microsoft-com:office:office" xmlns:r="http://schemas.openxmlformats.org/officeDocument/2006/relationships" xmlns:m="http://schemas.openxmlformats.org/officeDocument/2006/math" xmlns:v="urn:schemas-microsoft-com:vml" xmlns:wp14="http://schemas.microsoft.com/office/word/2010/wordprocessingDrawing" xmlns:wp="http://schemas.openxmlformats.org/drawingml/2006/wordprocessingDrawing" xmlns:w10="urn:schemas-microsoft-com:office:word" xmlns:w="http://schemas.openxmlformats.org/wordprocessingml/2006/main" xmlns:w14="http://schemas.microsoft.com/office/word/2010/wordml" xmlns:w15="http://schemas.microsoft.com/office/word/2012/wordml" xmlns:w16se="http://schemas.microsoft.com/office/word/2015/wordml/symex" xmlns:wpg="http://schemas.microsoft.com/office/word/2010/wordprocessingGroup" xmlns:wpi="http://schemas.microsoft.com/office/word/2010/wordprocessingInk" xmlns:wne="http://schemas.microsoft.com/office/word/2006/wordml" xmlns:wps="http://schemas.microsoft.com/office/word/2010/wordprocessingShape" mc:Ignorable="w14 w15 w16se wp14">
   <w:p>
     <w:r>
       <w:ptab w:relativeTo="margin" w:alignment="center" w:leader="none"/>
@@ -3364,7 +3612,7 @@
     <w:r>
       <w:rPr>
         <w:noProof/>
-        <w:lang w:val="en-GB" w:eastAsia="en-GB"/>
+        <w:lang w:val="de-CH"/>
       </w:rPr>
       <w:drawing>
         <wp:inline distT="0" distB="0" distL="0" distR="0">
@@ -3413,7 +3661,7 @@
 </file>
 
 <file path=word/numbering.xml><?xml version="1.0" encoding="utf-8"?>
-<w:numbering xmlns:wpc="http://schemas.microsoft.com/office/word/2010/wordprocessingCanvas" xmlns:mc="http://schemas.openxmlformats.org/markup-compatibility/2006" xmlns:o="urn:schemas-microsoft-com:office:office" xmlns:r="http://schemas.openxmlformats.org/officeDocument/2006/relationships" xmlns:m="http://schemas.openxmlformats.org/officeDocument/2006/math" xmlns:v="urn:schemas-microsoft-com:vml" xmlns:wp14="http://schemas.microsoft.com/office/word/2010/wordprocessingDrawing" xmlns:wp="http://schemas.openxmlformats.org/drawingml/2006/wordprocessingDrawing" xmlns:w10="urn:schemas-microsoft-com:office:word" xmlns:w="http://schemas.openxmlformats.org/wordprocessingml/2006/main" xmlns:w14="http://schemas.microsoft.com/office/word/2010/wordml" xmlns:w15="http://schemas.microsoft.com/office/word/2012/wordml" xmlns:wpg="http://schemas.microsoft.com/office/word/2010/wordprocessingGroup" xmlns:wpi="http://schemas.microsoft.com/office/word/2010/wordprocessingInk" xmlns:wne="http://schemas.microsoft.com/office/word/2006/wordml" xmlns:wps="http://schemas.microsoft.com/office/word/2010/wordprocessingShape" mc:Ignorable="w14 w15 wp14">
+<w:numbering xmlns:wpc="http://schemas.microsoft.com/office/word/2010/wordprocessingCanvas" xmlns:cx="http://schemas.microsoft.com/office/drawing/2014/chartex" xmlns:cx1="http://schemas.microsoft.com/office/drawing/2015/9/8/chartex" xmlns:cx2="http://schemas.microsoft.com/office/drawing/2015/10/21/chartex" xmlns:mc="http://schemas.openxmlformats.org/markup-compatibility/2006" xmlns:o="urn:schemas-microsoft-com:office:office" xmlns:r="http://schemas.openxmlformats.org/officeDocument/2006/relationships" xmlns:m="http://schemas.openxmlformats.org/officeDocument/2006/math" xmlns:v="urn:schemas-microsoft-com:vml" xmlns:wp14="http://schemas.microsoft.com/office/word/2010/wordprocessingDrawing" xmlns:wp="http://schemas.openxmlformats.org/drawingml/2006/wordprocessingDrawing" xmlns:w10="urn:schemas-microsoft-com:office:word" xmlns:w="http://schemas.openxmlformats.org/wordprocessingml/2006/main" xmlns:w14="http://schemas.microsoft.com/office/word/2010/wordml" xmlns:w15="http://schemas.microsoft.com/office/word/2012/wordml" xmlns:w16se="http://schemas.microsoft.com/office/word/2015/wordml/symex" xmlns:wpg="http://schemas.microsoft.com/office/word/2010/wordprocessingGroup" xmlns:wpi="http://schemas.microsoft.com/office/word/2010/wordprocessingInk" xmlns:wne="http://schemas.microsoft.com/office/word/2006/wordml" xmlns:wps="http://schemas.microsoft.com/office/word/2010/wordprocessingShape" mc:Ignorable="w14 w15 w16se wp14">
   <w:abstractNum w:abstractNumId="0" w15:restartNumberingAfterBreak="0">
     <w:nsid w:val="03E463AC"/>
     <w:multiLevelType w:val="hybridMultilevel"/>
@@ -6626,7 +6874,7 @@
 </file>
 
 <file path=word/styles.xml><?xml version="1.0" encoding="utf-8"?>
-<w:styles xmlns:mc="http://schemas.openxmlformats.org/markup-compatibility/2006" xmlns:r="http://schemas.openxmlformats.org/officeDocument/2006/relationships" xmlns:w="http://schemas.openxmlformats.org/wordprocessingml/2006/main" xmlns:w14="http://schemas.microsoft.com/office/word/2010/wordml" xmlns:w15="http://schemas.microsoft.com/office/word/2012/wordml" mc:Ignorable="w14 w15">
+<w:styles xmlns:mc="http://schemas.openxmlformats.org/markup-compatibility/2006" xmlns:r="http://schemas.openxmlformats.org/officeDocument/2006/relationships" xmlns:w="http://schemas.openxmlformats.org/wordprocessingml/2006/main" xmlns:w14="http://schemas.microsoft.com/office/word/2010/wordml" xmlns:w15="http://schemas.microsoft.com/office/word/2012/wordml" xmlns:w16se="http://schemas.microsoft.com/office/word/2015/wordml/symex" mc:Ignorable="w14 w15 w16se">
   <w:docDefaults>
     <w:rPrDefault>
       <w:rPr>
@@ -6636,7 +6884,7 @@
     </w:rPrDefault>
     <w:pPrDefault/>
   </w:docDefaults>
-  <w:latentStyles w:defLockedState="0" w:defUIPriority="99" w:defSemiHidden="0" w:defUnhideWhenUsed="0" w:defQFormat="0" w:count="371">
+  <w:latentStyles w:defLockedState="0" w:defUIPriority="99" w:defSemiHidden="0" w:defUnhideWhenUsed="0" w:defQFormat="0" w:count="372">
     <w:lsdException w:name="Normal" w:uiPriority="0" w:qFormat="1"/>
     <w:lsdException w:name="heading 1" w:uiPriority="9" w:qFormat="1"/>
     <w:lsdException w:name="heading 2" w:uiPriority="9" w:qFormat="1"/>
@@ -6742,7 +6990,6 @@
     <w:lsdException w:name="HTML Sample" w:semiHidden="1" w:unhideWhenUsed="1"/>
     <w:lsdException w:name="HTML Typewriter" w:semiHidden="1" w:unhideWhenUsed="1"/>
     <w:lsdException w:name="HTML Variable" w:semiHidden="1" w:unhideWhenUsed="1"/>
-    <w:lsdException w:name="Normal Table" w:semiHidden="1" w:unhideWhenUsed="1"/>
     <w:lsdException w:name="annotation subject" w:semiHidden="1" w:unhideWhenUsed="1"/>
     <w:lsdException w:name="No List" w:semiHidden="1" w:unhideWhenUsed="1"/>
     <w:lsdException w:name="Outline List 1" w:semiHidden="1" w:unhideWhenUsed="1"/>
@@ -6789,10 +7036,8 @@
     <w:lsdException w:name="Table Subtle 2" w:semiHidden="1" w:unhideWhenUsed="1"/>
     <w:lsdException w:name="Table Web 1" w:semiHidden="1" w:unhideWhenUsed="1"/>
     <w:lsdException w:name="Table Web 2" w:semiHidden="1" w:unhideWhenUsed="1"/>
-    <w:lsdException w:name="Table Web 3" w:semiHidden="1" w:unhideWhenUsed="1"/>
     <w:lsdException w:name="Balloon Text" w:semiHidden="1" w:unhideWhenUsed="1"/>
     <w:lsdException w:name="Table Grid" w:uiPriority="39"/>
-    <w:lsdException w:name="Table Theme" w:semiHidden="1" w:unhideWhenUsed="1"/>
     <w:lsdException w:name="Placeholder Text" w:semiHidden="1"/>
     <w:lsdException w:name="No Spacing" w:uiPriority="1" w:qFormat="1"/>
     <w:lsdException w:name="Light Shading" w:uiPriority="60"/>
@@ -7008,6 +7253,7 @@
     <w:lsdException w:name="List Table 5 Dark Accent 6" w:uiPriority="50"/>
     <w:lsdException w:name="List Table 6 Colorful Accent 6" w:uiPriority="51"/>
     <w:lsdException w:name="List Table 7 Colorful Accent 6" w:uiPriority="52"/>
+    <w:lsdException w:name="Mention" w:semiHidden="1" w:unhideWhenUsed="1"/>
   </w:latentStyles>
   <w:style w:type="paragraph" w:default="1" w:styleId="Standard">
     <w:name w:val="Normal"/>
@@ -8328,7 +8574,7 @@
 </file>
 
 <file path=customXml/itemProps1.xml><?xml version="1.0" encoding="utf-8"?>
-<ds:datastoreItem xmlns:ds="http://schemas.openxmlformats.org/officeDocument/2006/customXml" ds:itemID="{5C01D6A1-B0DD-4B0D-B697-ED2A5ED9AEAD}">
+<ds:datastoreItem xmlns:ds="http://schemas.openxmlformats.org/officeDocument/2006/customXml" ds:itemID="{7FFC2E3B-A80D-4E17-BDF0-511C9B9E1A1C}">
   <ds:schemaRefs>
     <ds:schemaRef ds:uri="http://schemas.openxmlformats.org/officeDocument/2006/bibliography"/>
   </ds:schemaRefs>

</xml_diff>